<commit_message>
Edits based on notes from last time
Replace data with datasetname for dim() and others (does not imply that data should be stored as an object named data).
Re-wrote section on "factors" and suggest that we should use them, but carefully.
Two other small code changes.
</commit_message>
<xml_diff>
--- a/Introduction to R/AY 2021-2022/FinalVersions/IntroR_Participant_Fixed.docx
+++ b/Introduction to R/AY 2021-2022/FinalVersions/IntroR_Participant_Fixed.docx
@@ -5126,7 +5126,7 @@
         <w:rPr>
           <w:rStyle w:val="VerbatimChar"/>
         </w:rPr>
-        <w:t xml:space="preserve">dim(data)</w:t>
+        <w:t xml:space="preserve">dim(datasetname)</w:t>
       </w:r>
       <w:r>
         <w:t xml:space="preserve">: rows and columns</w:t>
@@ -5147,7 +5147,7 @@
         <w:rPr>
           <w:rStyle w:val="VerbatimChar"/>
         </w:rPr>
-        <w:t xml:space="preserve">nrow(data)</w:t>
+        <w:t xml:space="preserve">nrow(datasetname)</w:t>
       </w:r>
       <w:r>
         <w:t xml:space="preserve">: number of rows</w:t>
@@ -5168,7 +5168,7 @@
         <w:rPr>
           <w:rStyle w:val="VerbatimChar"/>
         </w:rPr>
-        <w:t xml:space="preserve">ncol(data)</w:t>
+        <w:t xml:space="preserve">ncol(datasetname)</w:t>
       </w:r>
       <w:r>
         <w:t xml:space="preserve">: number of columns</w:t>
@@ -5189,7 +5189,7 @@
         <w:rPr>
           <w:rStyle w:val="VerbatimChar"/>
         </w:rPr>
-        <w:t xml:space="preserve">length(data$variable)</w:t>
+        <w:t xml:space="preserve">length(datasetname$variable)</w:t>
       </w:r>
       <w:r>
         <w:t xml:space="preserve">: length of a vector</w:t>
@@ -5219,7 +5219,7 @@
         <w:rPr>
           <w:rStyle w:val="VerbatimChar"/>
         </w:rPr>
-        <w:t xml:space="preserve">head(data)</w:t>
+        <w:t xml:space="preserve">head(datasetname)</w:t>
       </w:r>
       <w:r>
         <w:t xml:space="preserve">: first 6 rows</w:t>
@@ -5240,7 +5240,7 @@
         <w:rPr>
           <w:rStyle w:val="VerbatimChar"/>
         </w:rPr>
-        <w:t xml:space="preserve">tail(data)</w:t>
+        <w:t xml:space="preserve">tail(datasetname)</w:t>
       </w:r>
       <w:r>
         <w:t xml:space="preserve">: last 6 rows</w:t>
@@ -5261,7 +5261,7 @@
         <w:rPr>
           <w:rStyle w:val="VerbatimChar"/>
         </w:rPr>
-        <w:t xml:space="preserve">View(data)</w:t>
+        <w:t xml:space="preserve">View(datasetname)</w:t>
       </w:r>
       <w:r>
         <w:t xml:space="preserve">: opens viewer window in separate tab</w:t>
@@ -5291,7 +5291,7 @@
         <w:rPr>
           <w:rStyle w:val="VerbatimChar"/>
         </w:rPr>
-        <w:t xml:space="preserve">colnames(data)</w:t>
+        <w:t xml:space="preserve">colnames(datasetname)</w:t>
       </w:r>
       <w:r>
         <w:t xml:space="preserve">: column names of dataframe</w:t>
@@ -5312,7 +5312,7 @@
         <w:rPr>
           <w:rStyle w:val="VerbatimChar"/>
         </w:rPr>
-        <w:t xml:space="preserve">rownames(data)</w:t>
+        <w:t xml:space="preserve">rownames(datasetname)</w:t>
       </w:r>
       <w:r>
         <w:t xml:space="preserve">: row names of dataframe</w:t>
@@ -5342,7 +5342,7 @@
         <w:rPr>
           <w:rStyle w:val="VerbatimChar"/>
         </w:rPr>
-        <w:t xml:space="preserve">str(data)</w:t>
+        <w:t xml:space="preserve">str(datasetname)</w:t>
       </w:r>
       <w:r>
         <w:t xml:space="preserve">: structure of object and information about the columns</w:t>
@@ -5363,7 +5363,7 @@
         <w:rPr>
           <w:rStyle w:val="VerbatimChar"/>
         </w:rPr>
-        <w:t xml:space="preserve">glimpse(data)</w:t>
+        <w:t xml:space="preserve">glimpse(datasetname)</w:t>
       </w:r>
       <w:r>
         <w:t xml:space="preserve">: similar information to</w:t>
@@ -5411,7 +5411,7 @@
         <w:rPr>
           <w:rStyle w:val="VerbatimChar"/>
         </w:rPr>
-        <w:t xml:space="preserve">summary(data)</w:t>
+        <w:t xml:space="preserve">summary(datasetname)</w:t>
       </w:r>
       <w:r>
         <w:t xml:space="preserve">: summary statistics for each column</w:t>
@@ -5880,7 +5880,7 @@
         <w:rPr>
           <w:rStyle w:val="DocumentationTok"/>
         </w:rPr>
-        <w:t xml:space="preserve">## extracts year from the dataset and saves it into a new variable named year</w:t>
+        <w:t xml:space="preserve">## extracts year from the dataset and saves it into a new variable named years</w:t>
       </w:r>
       <w:r>
         <w:br/>
@@ -7197,7 +7197,7 @@
         <w:pStyle w:val="BodyText"/>
       </w:pPr>
       <w:r>
-        <w:t xml:space="preserve">While factors are still useful in today’s statistical analyses and data visualizations, they can be tricky to deal with. When you convert a variable to a factor, for many operations you will get different results than for a character (McNamara &amp; Horton, 2017).</w:t>
+        <w:t xml:space="preserve">Some functions in R require character vectors to be converted to factor variables to correctly handle the information. We recommend that you convert character vectors to factors and always review and possibly modify the levels of the factor variable to make the levels as explicit as possible.</w:t>
       </w:r>
     </w:p>
     <w:p>
@@ -9822,6 +9822,18 @@
           <w:rStyle w:val="NormalTok"/>
         </w:rPr>
         <w:t xml:space="preserve">(</w:t>
+      </w:r>
+      <w:r>
+        <w:rPr>
+          <w:rStyle w:val="AttributeTok"/>
+        </w:rPr>
+        <w:t xml:space="preserve">x =</w:t>
+      </w:r>
+      <w:r>
+        <w:rPr>
+          <w:rStyle w:val="NormalTok"/>
+        </w:rPr>
+        <w:t xml:space="preserve"> </w:t>
       </w:r>
       <w:r>
         <w:rPr>

</xml_diff>

<commit_message>
Fixed "bring computer" language
Updated to remove server version of R discussions.
</commit_message>
<xml_diff>
--- a/Introduction to R/AY 2021-2022/FinalVersions/IntroR_Participant_Fixed.docx
+++ b/Introduction to R/AY 2021-2022/FinalVersions/IntroR_Participant_Fixed.docx
@@ -345,7 +345,7 @@
         <w:pStyle w:val="BodyText"/>
       </w:pPr>
       <w:r>
-        <w:t xml:space="preserve">For this workshop, we will be making use of the RStudio that you will need to install on your computer or a virtual desktop machine (available to MSU affiliated participants). For more details on this, you have hopefully completed the steps discussed here</w:t>
+        <w:t xml:space="preserve">For this workshop, we will be making use of the RStudio that you will need to install on your computer. For more details on this, you have hopefully completed the steps discussed here</w:t>
       </w:r>
       <w:r>
         <w:t xml:space="preserve"> </w:t>
@@ -416,7 +416,7 @@
         <w:pStyle w:val="BodyText"/>
       </w:pPr>
       <w:r>
-        <w:t xml:space="preserve">If you did not complete that or do not have a computer available, you can You can also borrow a laptop from the MSU library (or maybe from a good friend) for the workshop. It needs to be a computer that is running Linux, Windows, or a somewhat recent macOS. Unfortunately, a chromebook or ipad are not sufficient for installing and running R.</w:t>
+        <w:t xml:space="preserve">If you did not complete that or do not have a computer available, you can also borrow a laptop from the MSU library (or maybe from a good friend) for the workshop. It needs to be a computer that is running Linux, Windows, or a somewhat recent macOS. Unfortunately, a chromebook or ipad are not sufficient for installing and running R.</w:t>
       </w:r>
     </w:p>
     <w:p>
@@ -10161,7 +10161,13 @@
         <w:rPr>
           <w:rStyle w:val="AttributeTok"/>
         </w:rPr>
-        <w:t xml:space="preserve">na.rm=</w:t>
+        <w:t xml:space="preserve">na.rm =</w:t>
+      </w:r>
+      <w:r>
+        <w:rPr>
+          <w:rStyle w:val="NormalTok"/>
+        </w:rPr>
+        <w:t xml:space="preserve"> </w:t>
       </w:r>
       <w:r>
         <w:rPr>

</xml_diff>

<commit_message>
Add footer to Participant version and Fixed version
</commit_message>
<xml_diff>
--- a/Introduction to R/AY 2021-2022/FinalVersions/IntroR_Participant_Fixed.docx
+++ b/Introduction to R/AY 2021-2022/FinalVersions/IntroR_Participant_Fixed.docx
@@ -23,107 +23,6 @@
           <w:rStyle w:val="VerbatimChar"/>
         </w:rPr>
         <w:t xml:space="preserve">R</w:t>
-      </w:r>
-    </w:p>
-    <w:p>
-      <w:pPr>
-        <w:pStyle w:val="Author"/>
-      </w:pPr>
-      <w:r>
-        <w:t xml:space="preserve">Data</w:t>
-      </w:r>
-      <w:r>
-        <w:t xml:space="preserve"> </w:t>
-      </w:r>
-      <w:r>
-        <w:t xml:space="preserve">&amp;</w:t>
-      </w:r>
-      <w:r>
-        <w:t xml:space="preserve"> </w:t>
-      </w:r>
-      <w:r>
-        <w:t xml:space="preserve">Software</w:t>
-      </w:r>
-      <w:r>
-        <w:t xml:space="preserve"> </w:t>
-      </w:r>
-      <w:r>
-        <w:t xml:space="preserve">Carpentry,</w:t>
-      </w:r>
-      <w:r>
-        <w:t xml:space="preserve"> </w:t>
-      </w:r>
-      <w:r>
-        <w:t xml:space="preserve">with</w:t>
-      </w:r>
-      <w:r>
-        <w:t xml:space="preserve"> </w:t>
-      </w:r>
-      <w:r>
-        <w:t xml:space="preserve">edits</w:t>
-      </w:r>
-      <w:r>
-        <w:t xml:space="preserve"> </w:t>
-      </w:r>
-      <w:r>
-        <w:t xml:space="preserve">and</w:t>
-      </w:r>
-      <w:r>
-        <w:t xml:space="preserve"> </w:t>
-      </w:r>
-      <w:r>
-        <w:t xml:space="preserve">reorganization</w:t>
-      </w:r>
-      <w:r>
-        <w:t xml:space="preserve"> </w:t>
-      </w:r>
-      <w:r>
-        <w:t xml:space="preserve">by</w:t>
-      </w:r>
-      <w:r>
-        <w:t xml:space="preserve"> </w:t>
-      </w:r>
-      <w:r>
-        <w:t xml:space="preserve">the</w:t>
-      </w:r>
-      <w:r>
-        <w:t xml:space="preserve"> </w:t>
-      </w:r>
-      <w:r>
-        <w:t xml:space="preserve">Montana</w:t>
-      </w:r>
-      <w:r>
-        <w:t xml:space="preserve"> </w:t>
-      </w:r>
-      <w:r>
-        <w:t xml:space="preserve">State</w:t>
-      </w:r>
-      <w:r>
-        <w:t xml:space="preserve"> </w:t>
-      </w:r>
-      <w:r>
-        <w:t xml:space="preserve">University</w:t>
-      </w:r>
-      <w:r>
-        <w:t xml:space="preserve"> </w:t>
-      </w:r>
-      <w:r>
-        <w:rPr>
-          <w:rStyle w:val="VerbatimChar"/>
-        </w:rPr>
-        <w:t xml:space="preserve">R</w:t>
-      </w:r>
-      <w:r>
-        <w:t xml:space="preserve"> </w:t>
-      </w:r>
-      <w:r>
-        <w:t xml:space="preserve">Workshops</w:t>
-      </w:r>
-      <w:r>
-        <w:t xml:space="preserve"> </w:t>
-      </w:r>
-      <w:r>
-        <w:t xml:space="preserve">Team</w:t>
       </w:r>
     </w:p>
     <w:p>
@@ -8776,7 +8675,7 @@
         <w:rPr>
           <w:rStyle w:val="VerbatimChar"/>
         </w:rPr>
-        <w:t xml:space="preserve">## v tibble  3.1.4     v dplyr   1.0.7</w:t>
+        <w:t xml:space="preserve">## v tibble  3.1.2     v dplyr   1.0.7</w:t>
       </w:r>
       <w:r>
         <w:br/>
@@ -8794,7 +8693,7 @@
         <w:rPr>
           <w:rStyle w:val="VerbatimChar"/>
         </w:rPr>
-        <w:t xml:space="preserve">## v readr   2.0.1     v forcats 0.5.1</w:t>
+        <w:t xml:space="preserve">## v readr   1.4.0     v forcats 0.5.1</w:t>
       </w:r>
     </w:p>
     <w:p>

</xml_diff>